<commit_message>
update the final screenshot of Excel showing a transition list.  The dwell time didn't match what the tutorial was using.
Former-commit-id: 96e2d233ed79f82b7dfb5b8b9f70bdde2f61b996
</commit_message>
<xml_diff>
--- a/pwiz_tools/Skyline/Documentation/Tutorials/Skyline Targeted Method Editing-ja.docx
+++ b/pwiz_tools/Skyline/Documentation/Tutorials/Skyline Targeted Method Editing-ja.docx
@@ -2401,12 +2401,7 @@
     </w:p>
     <w:p>
       <w:r>
-        <w:t>You can also use FASTA sequence files to inform Skyline of the background matrix in whic</w:t>
-      </w:r>
-      <w:bookmarkStart w:id="0" w:name="_GoBack"/>
-      <w:bookmarkEnd w:id="0"/>
-      <w:r>
-        <w:t xml:space="preserve">h your experiment will take place.  </w:t>
+        <w:t xml:space="preserve">You can also use FASTA sequence files to inform Skyline of the background matrix in which your experiment will take place.  </w:t>
       </w:r>
       <w:r>
         <w:t>In Skyline, this is called the Background P</w:t>
@@ -7380,9 +7375,9 @@
         </w:rPr>
         <w:drawing>
           <wp:inline distT="0" distB="0" distL="0" distR="0">
-            <wp:extent cx="5114925" cy="3057525"/>
-            <wp:effectExtent l="19050" t="0" r="9525" b="0"/>
-            <wp:docPr id="81" name="Picture 81"/>
+            <wp:extent cx="5238750" cy="3038475"/>
+            <wp:effectExtent l="0" t="0" r="0" b="9525"/>
+            <wp:docPr id="3" name="Picture 3"/>
             <wp:cNvGraphicFramePr>
               <a:graphicFrameLocks xmlns:a="http://schemas.openxmlformats.org/drawingml/2006/main" noChangeAspect="1"/>
             </wp:cNvGraphicFramePr>
@@ -7390,13 +7385,19 @@
               <a:graphicData uri="http://schemas.openxmlformats.org/drawingml/2006/picture">
                 <pic:pic xmlns:pic="http://schemas.openxmlformats.org/drawingml/2006/picture">
                   <pic:nvPicPr>
-                    <pic:cNvPr id="0" name="Picture 81"/>
+                    <pic:cNvPr id="0" name="Picture 2"/>
                     <pic:cNvPicPr>
                       <a:picLocks noChangeAspect="1" noChangeArrowheads="1"/>
                     </pic:cNvPicPr>
                   </pic:nvPicPr>
                   <pic:blipFill>
-                    <a:blip r:embed="rId38" cstate="print"/>
+                    <a:blip r:embed="rId38">
+                      <a:extLst>
+                        <a:ext uri="{28A0092B-C50C-407E-A947-70E740481C1C}">
+                          <a14:useLocalDpi xmlns:a14="http://schemas.microsoft.com/office/drawing/2010/main" val="0"/>
+                        </a:ext>
+                      </a:extLst>
+                    </a:blip>
                     <a:srcRect/>
                     <a:stretch>
                       <a:fillRect/>
@@ -7405,17 +7406,14 @@
                   <pic:spPr bwMode="auto">
                     <a:xfrm>
                       <a:off x="0" y="0"/>
-                      <a:ext cx="5114925" cy="3057525"/>
+                      <a:ext cx="5238750" cy="3038475"/>
                     </a:xfrm>
                     <a:prstGeom prst="rect">
                       <a:avLst/>
                     </a:prstGeom>
                     <a:noFill/>
-                    <a:ln w="9525">
+                    <a:ln>
                       <a:noFill/>
-                      <a:miter lim="800000"/>
-                      <a:headEnd/>
-                      <a:tailEnd/>
                     </a:ln>
                   </pic:spPr>
                 </pic:pic>
@@ -7424,6 +7422,8 @@
           </wp:inline>
         </w:drawing>
       </w:r>
+      <w:bookmarkStart w:id="0" w:name="_GoBack"/>
+      <w:bookmarkEnd w:id="0"/>
     </w:p>
     <w:p>
       <w:r>
@@ -7538,7 +7538,7 @@
           <w:rPr>
             <w:noProof/>
           </w:rPr>
-          <w:t>4</w:t>
+          <w:t>26</w:t>
         </w:r>
         <w:r>
           <w:rPr>
@@ -11825,7 +11825,7 @@
 </file>
 
 <file path=customXml/itemProps1.xml><?xml version="1.0" encoding="utf-8"?>
-<ds:datastoreItem xmlns:ds="http://schemas.openxmlformats.org/officeDocument/2006/customXml" ds:itemID="{0085927A-D961-4CC4-8006-54DD3D71E638}">
+<ds:datastoreItem xmlns:ds="http://schemas.openxmlformats.org/officeDocument/2006/customXml" ds:itemID="{F57AC950-3DBA-48A4-8669-5E4202BB8FAC}">
   <ds:schemaRefs>
     <ds:schemaRef ds:uri="http://schemas.openxmlformats.org/officeDocument/2006/bibliography"/>
   </ds:schemaRefs>

</xml_diff>